<commit_message>
Revising help text and enforcing option relationship in subs.
</commit_message>
<xml_diff>
--- a/docs/CommandLineHelpTextRubric.docx
+++ b/docs/CommandLineHelpTextRubric.docx
@@ -553,6 +553,24 @@
           <w:rtl w:val="0"/>
         </w:rPr>
         <w:t xml:space="preserve">Example: split lines into fields using SEP (use with --skip-fields)</w:t>
+      </w:r>
+    </w:p>
+    <w:p>
+      <w:pPr>
+        <w:numPr>
+          <w:ilvl w:val="1"/>
+          <w:numId w:val="1"/>
+        </w:numPr>
+        <w:ind w:left="1440" w:hanging="360"/>
+        <w:rPr>
+          <w:u w:val="none"/>
+        </w:rPr>
+      </w:pPr>
+      <w:r>
+        <w:rPr>
+          <w:rtl w:val="0"/>
+        </w:rPr>
+        <w:t xml:space="preserve">"use with" indicates a required companion option; the program will emit an error if the companion is missing.</w:t>
       </w:r>
     </w:p>
     <w:p>

</xml_diff>

<commit_message>
Updating rubric and help text for when.
</commit_message>
<xml_diff>
--- a/docs/CommandLineHelpTextRubric.docx
+++ b/docs/CommandLineHelpTextRubric.docx
@@ -552,7 +552,7 @@
         <w:rPr>
           <w:rtl w:val="0"/>
         </w:rPr>
-        <w:t xml:space="preserve">Example: split lines into fields using SEP (use with --skip-fields)</w:t>
+        <w:t xml:space="preserve">Example: split lines into fields using SEP (requires --skip-fields)</w:t>
       </w:r>
     </w:p>
     <w:p>
@@ -570,7 +570,7 @@
         <w:rPr>
           <w:rtl w:val="0"/>
         </w:rPr>
-        <w:t xml:space="preserve">"use with" indicates a required companion option; the program will emit an error if the companion is missing.</w:t>
+        <w:t xml:space="preserve">Use "requires" to denote a mandatory companion option.</w:t>
       </w:r>
     </w:p>
     <w:p>

</xml_diff>